<commit_message>
modification sur le rapport
</commit_message>
<xml_diff>
--- a/Rapport-MaquetteN1-converti.docx
+++ b/Rapport-MaquetteN1-converti.docx
@@ -12,7 +12,7 @@
           <w:lang w:val="en-US"/>
         </w:rPr>
         <w:drawing>
-          <wp:anchor distT="0" distB="0" distL="0" distR="0" simplePos="0" relativeHeight="487415808" behindDoc="1" locked="0" layoutInCell="1" allowOverlap="1">
+          <wp:anchor distT="0" distB="0" distL="0" distR="0" simplePos="0" relativeHeight="251657728" behindDoc="1" locked="0" layoutInCell="1" allowOverlap="1">
             <wp:simplePos x="0" y="0"/>
             <wp:positionH relativeFrom="page">
               <wp:posOffset>3808729</wp:posOffset>
@@ -55,9 +55,11 @@
           </wp:anchor>
         </w:drawing>
       </w:r>
+      <w:proofErr w:type="spellStart"/>
       <w:r>
         <w:t>YouCod</w:t>
       </w:r>
+      <w:proofErr w:type="spellEnd"/>
     </w:p>
     <w:p>
       <w:pPr>
@@ -123,7 +125,21 @@
         <w:rPr>
           <w:rFonts w:ascii="Arial"/>
         </w:rPr>
-        <w:t>Y O U  C O D E</w:t>
+        <w:t xml:space="preserve">Y O </w:t>
+      </w:r>
+      <w:proofErr w:type="gramStart"/>
+      <w:r>
+        <w:rPr>
+          <w:rFonts w:ascii="Arial"/>
+        </w:rPr>
+        <w:t>U  C</w:t>
+      </w:r>
+      <w:proofErr w:type="gramEnd"/>
+      <w:r>
+        <w:rPr>
+          <w:rFonts w:ascii="Arial"/>
+        </w:rPr>
+        <w:t xml:space="preserve"> O D E</w:t>
       </w:r>
     </w:p>
     <w:p>
@@ -192,7 +208,7 @@
       </w:pPr>
       <w:r>
         <w:pict>
-          <v:shape id="_x0000_s1073" style="position:absolute;margin-left:123.4pt;margin-top:15.85pt;width:364.8pt;height:.1pt;z-index:-15728640;mso-wrap-distance-left:0;mso-wrap-distance-right:0;mso-position-horizontal-relative:page" coordorigin="2468,317" coordsize="7296,0" path="m2468,317r7296,e" filled="f" strokeweight="2.16pt">
+          <v:shape id="_x0000_s1073" style="position:absolute;margin-left:123.4pt;margin-top:15.85pt;width:364.8pt;height:.1pt;z-index:-251657728;mso-wrap-distance-left:0;mso-wrap-distance-right:0;mso-position-horizontal-relative:page" coordorigin="2468,317" coordsize="7296,0" path="m2468,317r7296,e" filled="f" strokeweight="2.16pt">
             <v:path arrowok="t"/>
             <w10:wrap type="topAndBottom" anchorx="page"/>
           </v:shape>
@@ -258,8 +274,18 @@
           <w:sz w:val="28"/>
           <w:szCs w:val="28"/>
         </w:rPr>
-        <w:t>ECH-CHOUFI Mouhsine</w:t>
-      </w:r>
+        <w:t xml:space="preserve">ECH-CHOUFI </w:t>
+      </w:r>
+      <w:proofErr w:type="spellStart"/>
+      <w:r>
+        <w:rPr>
+          <w:w w:val="105"/>
+          <w:sz w:val="28"/>
+          <w:szCs w:val="28"/>
+        </w:rPr>
+        <w:t>Mouhsine</w:t>
+      </w:r>
+      <w:proofErr w:type="spellEnd"/>
     </w:p>
     <w:p>
       <w:pPr>
@@ -319,12 +345,21 @@
           <w:sz w:val="30"/>
         </w:rPr>
       </w:pPr>
+      <w:proofErr w:type="spellStart"/>
       <w:r>
         <w:rPr>
           <w:rFonts w:ascii="Trebuchet MS" w:hAnsi="Trebuchet MS"/>
           <w:sz w:val="30"/>
         </w:rPr>
-        <w:t>Annëe universitaire 2019/2020</w:t>
+        <w:t>Annëe</w:t>
+      </w:r>
+      <w:proofErr w:type="spellEnd"/>
+      <w:r>
+        <w:rPr>
+          <w:rFonts w:ascii="Trebuchet MS" w:hAnsi="Trebuchet MS"/>
+          <w:sz w:val="30"/>
+        </w:rPr>
+        <w:t xml:space="preserve"> universitaire 2019/2020</w:t>
       </w:r>
     </w:p>
     <w:p>
@@ -345,6 +380,7 @@
           <w:sz w:val="28"/>
         </w:rPr>
       </w:pPr>
+      <w:proofErr w:type="gramStart"/>
       <w:r>
         <w:rPr>
           <w:sz w:val="28"/>
@@ -355,7 +391,14 @@
         <w:rPr>
           <w:sz w:val="28"/>
         </w:rPr>
-        <w:t xml:space="preserve">  /  12 /2019</w:t>
+        <w:t xml:space="preserve">  /</w:t>
+      </w:r>
+      <w:proofErr w:type="gramEnd"/>
+      <w:r>
+        <w:rPr>
+          <w:sz w:val="28"/>
+        </w:rPr>
+        <w:t xml:space="preserve">  12 /2019</w:t>
       </w:r>
     </w:p>
     <w:p>
@@ -407,7 +450,15 @@
         </w:rPr>
       </w:pPr>
       <w:r>
-        <w:t>Un tableaux trello pour organiser et faciliter le</w:t>
+        <w:t xml:space="preserve">Un tableaux </w:t>
+      </w:r>
+      <w:proofErr w:type="spellStart"/>
+      <w:r>
+        <w:t>trello</w:t>
+      </w:r>
+      <w:proofErr w:type="spellEnd"/>
+      <w:r>
+        <w:t xml:space="preserve"> pour organiser et faciliter le</w:t>
       </w:r>
       <w:r>
         <w:rPr>
@@ -470,13 +521,23 @@
         </w:rPr>
         <w:tab/>
       </w:r>
+      <w:proofErr w:type="spellStart"/>
       <w:r>
         <w:rPr>
           <w:rFonts w:ascii="Trebuchet MS" w:hAnsi="Trebuchet MS"/>
           <w:spacing w:val="-5"/>
           <w:sz w:val="36"/>
         </w:rPr>
-        <w:t xml:space="preserve">grid </w:t>
+        <w:t>grid</w:t>
+      </w:r>
+      <w:proofErr w:type="spellEnd"/>
+      <w:r>
+        <w:rPr>
+          <w:rFonts w:ascii="Trebuchet MS" w:hAnsi="Trebuchet MS"/>
+          <w:spacing w:val="-5"/>
+          <w:sz w:val="36"/>
+        </w:rPr>
+        <w:t xml:space="preserve"> </w:t>
       </w:r>
       <w:r>
         <w:rPr>
@@ -503,12 +564,69 @@
           <w:sz w:val="36"/>
         </w:rPr>
       </w:pPr>
+      <w:proofErr w:type="spellStart"/>
       <w:r>
         <w:rPr>
           <w:rFonts w:ascii="Trebuchet MS" w:hAnsi="Trebuchet MS"/>
           <w:sz w:val="36"/>
         </w:rPr>
-        <w:t>Wireframe low fidelity en extension balsamiq (Version</w:t>
+        <w:t>Wireframe</w:t>
+      </w:r>
+      <w:proofErr w:type="spellEnd"/>
+      <w:r>
+        <w:rPr>
+          <w:rFonts w:ascii="Trebuchet MS" w:hAnsi="Trebuchet MS"/>
+          <w:sz w:val="36"/>
+        </w:rPr>
+        <w:t xml:space="preserve"> </w:t>
+      </w:r>
+      <w:proofErr w:type="spellStart"/>
+      <w:r>
+        <w:rPr>
+          <w:rFonts w:ascii="Trebuchet MS" w:hAnsi="Trebuchet MS"/>
+          <w:sz w:val="36"/>
+        </w:rPr>
+        <w:t>low</w:t>
+      </w:r>
+      <w:proofErr w:type="spellEnd"/>
+      <w:r>
+        <w:rPr>
+          <w:rFonts w:ascii="Trebuchet MS" w:hAnsi="Trebuchet MS"/>
+          <w:sz w:val="36"/>
+        </w:rPr>
+        <w:t xml:space="preserve"> </w:t>
+      </w:r>
+      <w:proofErr w:type="spellStart"/>
+      <w:r>
+        <w:rPr>
+          <w:rFonts w:ascii="Trebuchet MS" w:hAnsi="Trebuchet MS"/>
+          <w:sz w:val="36"/>
+        </w:rPr>
+        <w:t>fidelity</w:t>
+      </w:r>
+      <w:proofErr w:type="spellEnd"/>
+      <w:r>
+        <w:rPr>
+          <w:rFonts w:ascii="Trebuchet MS" w:hAnsi="Trebuchet MS"/>
+          <w:sz w:val="36"/>
+        </w:rPr>
+        <w:t xml:space="preserve"> en extension </w:t>
+      </w:r>
+      <w:proofErr w:type="spellStart"/>
+      <w:r>
+        <w:rPr>
+          <w:rFonts w:ascii="Trebuchet MS" w:hAnsi="Trebuchet MS"/>
+          <w:sz w:val="36"/>
+        </w:rPr>
+        <w:t>balsamiq</w:t>
+      </w:r>
+      <w:proofErr w:type="spellEnd"/>
+      <w:r>
+        <w:rPr>
+          <w:rFonts w:ascii="Trebuchet MS" w:hAnsi="Trebuchet MS"/>
+          <w:sz w:val="36"/>
+        </w:rPr>
+        <w:t xml:space="preserve"> (Version</w:t>
       </w:r>
       <w:r>
         <w:rPr>
@@ -518,12 +636,30 @@
         </w:rPr>
         <w:t xml:space="preserve"> </w:t>
       </w:r>
+      <w:proofErr w:type="spellStart"/>
+      <w:proofErr w:type="gramStart"/>
       <w:r>
         <w:rPr>
           <w:rFonts w:ascii="Trebuchet MS" w:hAnsi="Trebuchet MS"/>
           <w:sz w:val="36"/>
         </w:rPr>
-        <w:t>Web,Tablette,Mobile).</w:t>
+        <w:t>Web,Tablette</w:t>
+      </w:r>
+      <w:proofErr w:type="gramEnd"/>
+      <w:r>
+        <w:rPr>
+          <w:rFonts w:ascii="Trebuchet MS" w:hAnsi="Trebuchet MS"/>
+          <w:sz w:val="36"/>
+        </w:rPr>
+        <w:t>,Mobile</w:t>
+      </w:r>
+      <w:proofErr w:type="spellEnd"/>
+      <w:r>
+        <w:rPr>
+          <w:rFonts w:ascii="Trebuchet MS" w:hAnsi="Trebuchet MS"/>
+          <w:sz w:val="36"/>
+        </w:rPr>
+        <w:t>).</w:t>
       </w:r>
     </w:p>
     <w:p>
@@ -549,7 +685,39 @@
           <w:rFonts w:ascii="Trebuchet MS" w:hAnsi="Trebuchet MS"/>
           <w:sz w:val="36"/>
         </w:rPr>
-        <w:t>Ajout des couleurs dans le swatch photoshop depuis la charte</w:t>
+        <w:t xml:space="preserve">Ajout des couleurs dans le </w:t>
+      </w:r>
+      <w:proofErr w:type="spellStart"/>
+      <w:r>
+        <w:rPr>
+          <w:rFonts w:ascii="Trebuchet MS" w:hAnsi="Trebuchet MS"/>
+          <w:sz w:val="36"/>
+        </w:rPr>
+        <w:t>swatch</w:t>
+      </w:r>
+      <w:proofErr w:type="spellEnd"/>
+      <w:r>
+        <w:rPr>
+          <w:rFonts w:ascii="Trebuchet MS" w:hAnsi="Trebuchet MS"/>
+          <w:sz w:val="36"/>
+        </w:rPr>
+        <w:t xml:space="preserve"> </w:t>
+      </w:r>
+      <w:proofErr w:type="spellStart"/>
+      <w:r>
+        <w:rPr>
+          <w:rFonts w:ascii="Trebuchet MS" w:hAnsi="Trebuchet MS"/>
+          <w:sz w:val="36"/>
+        </w:rPr>
+        <w:t>photoshop</w:t>
+      </w:r>
+      <w:proofErr w:type="spellEnd"/>
+      <w:r>
+        <w:rPr>
+          <w:rFonts w:ascii="Trebuchet MS" w:hAnsi="Trebuchet MS"/>
+          <w:sz w:val="36"/>
+        </w:rPr>
+        <w:t xml:space="preserve"> depuis la charte</w:t>
       </w:r>
       <w:r>
         <w:rPr>
@@ -618,7 +786,53 @@
           <w:lang w:val="en-US"/>
         </w:rPr>
         <w:tab/>
-        <w:t>fidelity en extension PSD (Version Web,Tablette,Mobile).</w:t>
+        <w:t xml:space="preserve">fidelity </w:t>
+      </w:r>
+      <w:proofErr w:type="spellStart"/>
+      <w:r>
+        <w:rPr>
+          <w:rFonts w:ascii="Trebuchet MS" w:hAnsi="Trebuchet MS"/>
+          <w:sz w:val="36"/>
+          <w:lang w:val="en-US"/>
+        </w:rPr>
+        <w:t>en</w:t>
+      </w:r>
+      <w:proofErr w:type="spellEnd"/>
+      <w:r>
+        <w:rPr>
+          <w:rFonts w:ascii="Trebuchet MS" w:hAnsi="Trebuchet MS"/>
+          <w:sz w:val="36"/>
+          <w:lang w:val="en-US"/>
+        </w:rPr>
+        <w:t xml:space="preserve"> extension PSD (Version </w:t>
+      </w:r>
+      <w:proofErr w:type="spellStart"/>
+      <w:proofErr w:type="gramStart"/>
+      <w:r>
+        <w:rPr>
+          <w:rFonts w:ascii="Trebuchet MS" w:hAnsi="Trebuchet MS"/>
+          <w:sz w:val="36"/>
+          <w:lang w:val="en-US"/>
+        </w:rPr>
+        <w:t>Web,Tablette</w:t>
+      </w:r>
+      <w:proofErr w:type="gramEnd"/>
+      <w:r>
+        <w:rPr>
+          <w:rFonts w:ascii="Trebuchet MS" w:hAnsi="Trebuchet MS"/>
+          <w:sz w:val="36"/>
+          <w:lang w:val="en-US"/>
+        </w:rPr>
+        <w:t>,Mobile</w:t>
+      </w:r>
+      <w:proofErr w:type="spellEnd"/>
+      <w:r>
+        <w:rPr>
+          <w:rFonts w:ascii="Trebuchet MS" w:hAnsi="Trebuchet MS"/>
+          <w:sz w:val="36"/>
+          <w:lang w:val="en-US"/>
+        </w:rPr>
+        <w:t>).</w:t>
       </w:r>
     </w:p>
     <w:p>
@@ -643,7 +857,32 @@
           <w:rFonts w:ascii="Trebuchet MS" w:hAnsi="Trebuchet MS"/>
           <w:sz w:val="36"/>
         </w:rPr>
-        <w:t>Prototype des Trois version (Web,Tablette,Mobile) en extension Adobe</w:t>
+        <w:t>Prototype des Trois version (</w:t>
+      </w:r>
+      <w:proofErr w:type="spellStart"/>
+      <w:proofErr w:type="gramStart"/>
+      <w:r>
+        <w:rPr>
+          <w:rFonts w:ascii="Trebuchet MS" w:hAnsi="Trebuchet MS"/>
+          <w:sz w:val="36"/>
+        </w:rPr>
+        <w:t>Web,Tablette</w:t>
+      </w:r>
+      <w:proofErr w:type="gramEnd"/>
+      <w:r>
+        <w:rPr>
+          <w:rFonts w:ascii="Trebuchet MS" w:hAnsi="Trebuchet MS"/>
+          <w:sz w:val="36"/>
+        </w:rPr>
+        <w:t>,Mobile</w:t>
+      </w:r>
+      <w:proofErr w:type="spellEnd"/>
+      <w:r>
+        <w:rPr>
+          <w:rFonts w:ascii="Trebuchet MS" w:hAnsi="Trebuchet MS"/>
+          <w:sz w:val="36"/>
+        </w:rPr>
+        <w:t>) en extension Adobe</w:t>
       </w:r>
       <w:r>
         <w:rPr>
@@ -653,12 +892,21 @@
         </w:rPr>
         <w:t xml:space="preserve"> </w:t>
       </w:r>
+      <w:proofErr w:type="spellStart"/>
       <w:r>
         <w:rPr>
           <w:rFonts w:ascii="Trebuchet MS" w:hAnsi="Trebuchet MS"/>
           <w:sz w:val="36"/>
         </w:rPr>
-        <w:t>xd.</w:t>
+        <w:t>xd</w:t>
+      </w:r>
+      <w:proofErr w:type="spellEnd"/>
+      <w:r>
+        <w:rPr>
+          <w:rFonts w:ascii="Trebuchet MS" w:hAnsi="Trebuchet MS"/>
+          <w:sz w:val="36"/>
+        </w:rPr>
+        <w:t>.</w:t>
       </w:r>
     </w:p>
     <w:p>
@@ -718,8 +966,16 @@
         <w:rPr>
           <w:w w:val="105"/>
         </w:rPr>
-        <w:t>Journée 1:</w:t>
-      </w:r>
+        <w:t xml:space="preserve">Journée </w:t>
+      </w:r>
+      <w:proofErr w:type="gramStart"/>
+      <w:r>
+        <w:rPr>
+          <w:w w:val="105"/>
+        </w:rPr>
+        <w:t>1:</w:t>
+      </w:r>
+      <w:proofErr w:type="gramEnd"/>
     </w:p>
     <w:p>
       <w:pPr>
@@ -784,11 +1040,24 @@
         <w:ind w:left="1556"/>
       </w:pPr>
       <w:r>
-        <w:t>Organisation du groupe (Trello).</w:t>
-      </w:r>
-      <w:r>
-        <w:t>et un repos dans github</w:t>
-      </w:r>
+        <w:t>Organisation du groupe (</w:t>
+      </w:r>
+      <w:proofErr w:type="spellStart"/>
+      <w:r>
+        <w:t>Trello</w:t>
+      </w:r>
+      <w:proofErr w:type="spellEnd"/>
+      <w:r>
+        <w:t>).</w:t>
+      </w:r>
+      <w:r>
+        <w:t xml:space="preserve">et un repos dans </w:t>
+      </w:r>
+      <w:proofErr w:type="spellStart"/>
+      <w:r>
+        <w:t>github</w:t>
+      </w:r>
+      <w:proofErr w:type="spellEnd"/>
     </w:p>
     <w:p>
       <w:pPr>
@@ -949,7 +1218,7 @@
           <w:lang w:val="en-US"/>
         </w:rPr>
         <w:drawing>
-          <wp:anchor distT="0" distB="0" distL="0" distR="0" simplePos="0" relativeHeight="2" behindDoc="0" locked="0" layoutInCell="1" allowOverlap="1">
+          <wp:anchor distT="0" distB="0" distL="0" distR="0" simplePos="0" relativeHeight="251656704" behindDoc="0" locked="0" layoutInCell="1" allowOverlap="1">
             <wp:simplePos x="0" y="0"/>
             <wp:positionH relativeFrom="page">
               <wp:posOffset>899794</wp:posOffset>
@@ -1057,12 +1326,14 @@
         </w:rPr>
         <w:t xml:space="preserve"> </w:t>
       </w:r>
+      <w:proofErr w:type="spellStart"/>
       <w:r>
         <w:rPr>
           <w:sz w:val="24"/>
         </w:rPr>
         <w:t>swatch</w:t>
       </w:r>
+      <w:proofErr w:type="spellEnd"/>
       <w:r>
         <w:rPr>
           <w:spacing w:val="-10"/>
@@ -1070,12 +1341,14 @@
         </w:rPr>
         <w:t xml:space="preserve"> </w:t>
       </w:r>
+      <w:proofErr w:type="spellStart"/>
       <w:r>
         <w:rPr>
           <w:sz w:val="24"/>
         </w:rPr>
         <w:t>photoshop</w:t>
       </w:r>
+      <w:proofErr w:type="spellEnd"/>
       <w:r>
         <w:rPr>
           <w:spacing w:val="-9"/>
@@ -1151,7 +1424,23 @@
           <w:sz w:val="24"/>
           <w:lang w:val="en-US"/>
         </w:rPr>
-        <w:t>Wireframe low fidelity en extension</w:t>
+        <w:t xml:space="preserve">Wireframe low fidelity </w:t>
+      </w:r>
+      <w:proofErr w:type="spellStart"/>
+      <w:r>
+        <w:rPr>
+          <w:sz w:val="24"/>
+          <w:lang w:val="en-US"/>
+        </w:rPr>
+        <w:t>en</w:t>
+      </w:r>
+      <w:proofErr w:type="spellEnd"/>
+      <w:r>
+        <w:rPr>
+          <w:sz w:val="24"/>
+          <w:lang w:val="en-US"/>
+        </w:rPr>
+        <w:t xml:space="preserve"> extension</w:t>
       </w:r>
       <w:r>
         <w:rPr>
@@ -1161,6 +1450,7 @@
         </w:rPr>
         <w:t xml:space="preserve"> </w:t>
       </w:r>
+      <w:proofErr w:type="spellStart"/>
       <w:r>
         <w:rPr>
           <w:sz w:val="24"/>
@@ -1168,6 +1458,7 @@
         </w:rPr>
         <w:t>balsamiq</w:t>
       </w:r>
+      <w:proofErr w:type="spellEnd"/>
     </w:p>
     <w:p>
       <w:pPr>
@@ -1279,12 +1570,14 @@
           <w:sz w:val="24"/>
         </w:rPr>
       </w:pPr>
+      <w:proofErr w:type="gramStart"/>
       <w:r>
         <w:rPr>
           <w:sz w:val="24"/>
         </w:rPr>
         <w:t>Documentation:</w:t>
       </w:r>
+      <w:proofErr w:type="gramEnd"/>
     </w:p>
     <w:p>
       <w:pPr>
@@ -1493,8 +1786,29 @@
         <w:ind w:left="116"/>
       </w:pPr>
       <w:r>
-        <w:t>-Wireframe High Fed. finalisation de la version bureau en extension psd</w:t>
-      </w:r>
+        <w:t>-</w:t>
+      </w:r>
+      <w:proofErr w:type="spellStart"/>
+      <w:r>
+        <w:t>Wireframe</w:t>
+      </w:r>
+      <w:proofErr w:type="spellEnd"/>
+      <w:r>
+        <w:t xml:space="preserve"> High Fed. </w:t>
+      </w:r>
+      <w:proofErr w:type="gramStart"/>
+      <w:r>
+        <w:t>finalisation</w:t>
+      </w:r>
+      <w:proofErr w:type="gramEnd"/>
+      <w:r>
+        <w:t xml:space="preserve"> de la version bureau en extension </w:t>
+      </w:r>
+      <w:proofErr w:type="spellStart"/>
+      <w:r>
+        <w:t>psd</w:t>
+      </w:r>
+      <w:proofErr w:type="spellEnd"/>
     </w:p>
     <w:p>
       <w:pPr>
@@ -1593,11 +1907,16 @@
         <w:t>➔</w:t>
       </w:r>
       <w:r>
-        <w:t xml:space="preserve"> Journée 2</w:t>
+        <w:t xml:space="preserve"> Journée </w:t>
+      </w:r>
+      <w:proofErr w:type="gramStart"/>
+      <w:r>
+        <w:t>2</w:t>
       </w:r>
       <w:r>
         <w:t>:</w:t>
       </w:r>
+      <w:proofErr w:type="gramEnd"/>
     </w:p>
     <w:p>
       <w:pPr>
@@ -1730,11 +2049,33 @@
           <w:sz w:val="24"/>
         </w:rPr>
       </w:pPr>
-      <w:r>
-        <w:rPr>
-          <w:sz w:val="24"/>
-        </w:rPr>
-        <w:t>Low Fed. Wireframe de la version</w:t>
+      <w:proofErr w:type="spellStart"/>
+      <w:r>
+        <w:rPr>
+          <w:sz w:val="24"/>
+        </w:rPr>
+        <w:t>Low</w:t>
+      </w:r>
+      <w:proofErr w:type="spellEnd"/>
+      <w:r>
+        <w:rPr>
+          <w:sz w:val="24"/>
+        </w:rPr>
+        <w:t xml:space="preserve"> Fed. </w:t>
+      </w:r>
+      <w:proofErr w:type="spellStart"/>
+      <w:r>
+        <w:rPr>
+          <w:sz w:val="24"/>
+        </w:rPr>
+        <w:t>Wireframe</w:t>
+      </w:r>
+      <w:proofErr w:type="spellEnd"/>
+      <w:r>
+        <w:rPr>
+          <w:sz w:val="24"/>
+        </w:rPr>
+        <w:t xml:space="preserve"> de la version</w:t>
       </w:r>
       <w:r>
         <w:rPr>
@@ -1835,7 +2176,21 @@
         <w:rPr>
           <w:sz w:val="24"/>
         </w:rPr>
-        <w:t>High Fed. Wireframe de la version</w:t>
+        <w:t xml:space="preserve">High Fed. </w:t>
+      </w:r>
+      <w:proofErr w:type="spellStart"/>
+      <w:r>
+        <w:rPr>
+          <w:sz w:val="24"/>
+        </w:rPr>
+        <w:t>Wireframe</w:t>
+      </w:r>
+      <w:proofErr w:type="spellEnd"/>
+      <w:r>
+        <w:rPr>
+          <w:sz w:val="24"/>
+        </w:rPr>
+        <w:t xml:space="preserve"> de la version</w:t>
       </w:r>
       <w:r>
         <w:rPr>
@@ -1943,11 +2298,33 @@
           <w:sz w:val="24"/>
         </w:rPr>
       </w:pPr>
-      <w:r>
-        <w:rPr>
-          <w:sz w:val="24"/>
-        </w:rPr>
-        <w:t>Low Fed. Wireframe de la version</w:t>
+      <w:proofErr w:type="spellStart"/>
+      <w:r>
+        <w:rPr>
+          <w:sz w:val="24"/>
+        </w:rPr>
+        <w:t>Low</w:t>
+      </w:r>
+      <w:proofErr w:type="spellEnd"/>
+      <w:r>
+        <w:rPr>
+          <w:sz w:val="24"/>
+        </w:rPr>
+        <w:t xml:space="preserve"> Fed. </w:t>
+      </w:r>
+      <w:proofErr w:type="spellStart"/>
+      <w:r>
+        <w:rPr>
+          <w:sz w:val="24"/>
+        </w:rPr>
+        <w:t>Wireframe</w:t>
+      </w:r>
+      <w:proofErr w:type="spellEnd"/>
+      <w:r>
+        <w:rPr>
+          <w:sz w:val="24"/>
+        </w:rPr>
+        <w:t xml:space="preserve"> de la version</w:t>
       </w:r>
       <w:r>
         <w:rPr>
@@ -2047,7 +2424,21 @@
         <w:rPr>
           <w:sz w:val="24"/>
         </w:rPr>
-        <w:t>High Fed. Wireframe de la version</w:t>
+        <w:t xml:space="preserve">High Fed. </w:t>
+      </w:r>
+      <w:proofErr w:type="spellStart"/>
+      <w:r>
+        <w:rPr>
+          <w:sz w:val="24"/>
+        </w:rPr>
+        <w:t>Wireframe</w:t>
+      </w:r>
+      <w:proofErr w:type="spellEnd"/>
+      <w:r>
+        <w:rPr>
+          <w:sz w:val="24"/>
+        </w:rPr>
+        <w:t xml:space="preserve"> de la version</w:t>
       </w:r>
       <w:r>
         <w:rPr>
@@ -2319,6 +2710,7 @@
           <w:sz w:val="32"/>
         </w:rPr>
       </w:pPr>
+      <w:proofErr w:type="gramStart"/>
       <w:r>
         <w:rPr>
           <w:rFonts w:ascii="Times New Roman"/>
@@ -2326,8 +2718,19 @@
           <w:w w:val="75"/>
           <w:sz w:val="32"/>
         </w:rPr>
-        <w:t xml:space="preserve">o u- </w:t>
-      </w:r>
+        <w:t>o</w:t>
+      </w:r>
+      <w:proofErr w:type="gramEnd"/>
+      <w:r>
+        <w:rPr>
+          <w:rFonts w:ascii="Times New Roman"/>
+          <w:color w:val="5B66AE"/>
+          <w:w w:val="75"/>
+          <w:sz w:val="32"/>
+        </w:rPr>
+        <w:t xml:space="preserve"> u- </w:t>
+      </w:r>
+      <w:proofErr w:type="spellStart"/>
       <w:r>
         <w:rPr>
           <w:rFonts w:ascii="Times New Roman"/>
@@ -2338,6 +2741,7 @@
         </w:rPr>
         <w:t>CoIors</w:t>
       </w:r>
+      <w:proofErr w:type="spellEnd"/>
     </w:p>
     <w:p>
       <w:pPr>
@@ -2613,8 +3017,6 @@
           <w:sz w:val="24"/>
         </w:rPr>
       </w:pPr>
-      <w:bookmarkStart w:id="3" w:name="_GoBack"/>
-      <w:bookmarkEnd w:id="3"/>
       <w:r>
         <w:rPr>
           <w:sz w:val="32"/>
@@ -2628,54 +3030,52 @@
           <w:sz w:val="32"/>
           <w:szCs w:val="32"/>
         </w:rPr>
-        <w:t>pointd Grid System</w:t>
-      </w:r>
-      <w:r>
-        <w:rPr>
-          <w:sz w:val="32"/>
-          <w:szCs w:val="32"/>
-        </w:rPr>
-        <w:t xml:space="preserve"> :</w:t>
-      </w:r>
-      <w:r>
-        <w:rPr>
-          <w:sz w:val="24"/>
-        </w:rPr>
-        <w:t xml:space="preserve"> Pivotal UI utilise un système de grille à 8 points pour dimensionner, espacer et disposer les composants les uns par rapport aux autres. Cela signifie que tout remplissage, marge, hauteur de bouton, etc. est toujours un multiple de 8 pixels.</w:t>
-      </w:r>
-    </w:p>
-    <w:p>
-      <w:pPr>
-        <w:pStyle w:val="Paragraphedeliste"/>
-        <w:tabs>
-          <w:tab w:val="left" w:pos="1556"/>
-          <w:tab w:val="left" w:pos="1557"/>
-        </w:tabs>
-        <w:rPr>
-          <w:sz w:val="24"/>
-        </w:rPr>
-      </w:pPr>
+        <w:t xml:space="preserve">pointd </w:t>
+      </w:r>
+      <w:proofErr w:type="spellStart"/>
       <w:r>
         <w:rPr>
           <w:color w:val="FF0000"/>
           <w:sz w:val="32"/>
           <w:szCs w:val="32"/>
         </w:rPr>
-        <w:t xml:space="preserve">    </w:t>
-      </w:r>
+        <w:t>Grid</w:t>
+      </w:r>
+      <w:proofErr w:type="spellEnd"/>
       <w:r>
         <w:rPr>
           <w:color w:val="FF0000"/>
           <w:sz w:val="32"/>
           <w:szCs w:val="32"/>
         </w:rPr>
-        <w:t>Modular Grid</w:t>
-      </w:r>
-      <w:r>
-        <w:rPr>
-          <w:sz w:val="24"/>
-        </w:rPr>
-        <w:t xml:space="preserve"> : est une grille qui a des divisions horizontales cohérentes de haut en bas en plus des divisions verticales de gauche à droite. Les grilles modulaires sont créées en positionnant de lignes directrices horizontales par rapport à une grille de ligne de base qui régit l’ensemble du document. Les grilles de ligne de base servent à ancrer tous (ou presque tous) les éléments de disposition un rythme commun.</w:t>
+        <w:t xml:space="preserve"> System</w:t>
+      </w:r>
+      <w:r>
+        <w:rPr>
+          <w:sz w:val="32"/>
+          <w:szCs w:val="32"/>
+        </w:rPr>
+        <w:t xml:space="preserve"> :</w:t>
+      </w:r>
+      <w:r>
+        <w:rPr>
+          <w:sz w:val="24"/>
+        </w:rPr>
+        <w:t xml:space="preserve"> </w:t>
+      </w:r>
+      <w:proofErr w:type="spellStart"/>
+      <w:r>
+        <w:rPr>
+          <w:sz w:val="24"/>
+        </w:rPr>
+        <w:t>Pivotal</w:t>
+      </w:r>
+      <w:proofErr w:type="spellEnd"/>
+      <w:r>
+        <w:rPr>
+          <w:sz w:val="24"/>
+        </w:rPr>
+        <w:t xml:space="preserve"> UI utilise un système de grille à 8 points pour dimensionner, espacer et disposer les composants les uns par rapport aux autres. Cela signifie que tout remplissage, marge, hauteur de bouton, etc. est toujours un multiple de 8 pixels.</w:t>
       </w:r>
     </w:p>
     <w:p>
@@ -2697,60 +3097,396 @@
         </w:rPr>
         <w:t xml:space="preserve">    </w:t>
       </w:r>
+      <w:proofErr w:type="spellStart"/>
       <w:r>
         <w:rPr>
           <w:color w:val="FF0000"/>
           <w:sz w:val="32"/>
           <w:szCs w:val="32"/>
         </w:rPr>
-        <w:t>Vertical scale</w:t>
-      </w:r>
-      <w:r>
-        <w:rPr>
-          <w:sz w:val="24"/>
-        </w:rPr>
-        <w:t xml:space="preserve"> </w:t>
-      </w:r>
+        <w:t>Modular</w:t>
+      </w:r>
+      <w:proofErr w:type="spellEnd"/>
       <w:r>
         <w:rPr>
           <w:color w:val="FF0000"/>
           <w:sz w:val="32"/>
           <w:szCs w:val="32"/>
         </w:rPr>
-        <w:t>:</w:t>
-      </w:r>
-      <w:r>
-        <w:rPr>
-          <w:sz w:val="24"/>
-        </w:rPr>
-        <w:t xml:space="preserve"> est la possibilité de déplacer une seule instance vers une machine plus puissante. l’échelle horizontale est la possibilité d’ajouter plus de machines à un service, système ou une application.la mise à l’échelle verticale est beaucoup plus limitée que la mise à l’échelle horizontale car il y a une limite à la taille d’une seule machine.</w:t>
-      </w:r>
-    </w:p>
-    <w:p>
-      <w:pPr>
-        <w:pStyle w:val="Paragraphedeliste"/>
-        <w:tabs>
-          <w:tab w:val="left" w:pos="1556"/>
-          <w:tab w:val="left" w:pos="1557"/>
-        </w:tabs>
-        <w:ind w:firstLine="0"/>
-        <w:rPr>
-          <w:sz w:val="24"/>
-        </w:rPr>
-      </w:pPr>
+        <w:t xml:space="preserve"> </w:t>
+      </w:r>
+      <w:proofErr w:type="spellStart"/>
       <w:r>
         <w:rPr>
           <w:color w:val="FF0000"/>
           <w:sz w:val="32"/>
           <w:szCs w:val="32"/>
         </w:rPr>
-        <w:t>Vertical Rhythm :</w:t>
+        <w:t>Grid</w:t>
+      </w:r>
+      <w:proofErr w:type="spellEnd"/>
+      <w:r>
+        <w:rPr>
+          <w:sz w:val="24"/>
+        </w:rPr>
+        <w:t xml:space="preserve"> : est une grille qui a des divisions horizontales cohérentes de haut en bas en plus des divisions verticales de gauche à droite. Les grilles modulaires sont créées en positionnant de lignes directrices horizontales par rapport à une grille de ligne de base qui régit l’ensemble du document. Les grilles de ligne de base servent à ancrer tous (ou presque tous) les éléments de disposition un rythme commun.</w:t>
+      </w:r>
+    </w:p>
+    <w:p>
+      <w:pPr>
+        <w:pStyle w:val="Paragraphedeliste"/>
+        <w:tabs>
+          <w:tab w:val="left" w:pos="1556"/>
+          <w:tab w:val="left" w:pos="1557"/>
+        </w:tabs>
+        <w:rPr>
+          <w:sz w:val="24"/>
+        </w:rPr>
+      </w:pPr>
+      <w:r>
+        <w:rPr>
+          <w:color w:val="FF0000"/>
+          <w:sz w:val="32"/>
+          <w:szCs w:val="32"/>
+        </w:rPr>
+        <w:t xml:space="preserve">    </w:t>
+      </w:r>
+      <w:r>
+        <w:rPr>
+          <w:color w:val="FF0000"/>
+          <w:sz w:val="32"/>
+          <w:szCs w:val="32"/>
+        </w:rPr>
+        <w:t xml:space="preserve">Vertical </w:t>
+      </w:r>
+      <w:proofErr w:type="spellStart"/>
+      <w:r>
+        <w:rPr>
+          <w:color w:val="FF0000"/>
+          <w:sz w:val="32"/>
+          <w:szCs w:val="32"/>
+        </w:rPr>
+        <w:t>scale</w:t>
+      </w:r>
+      <w:proofErr w:type="spellEnd"/>
+      <w:r>
+        <w:rPr>
+          <w:sz w:val="24"/>
+        </w:rPr>
+        <w:t xml:space="preserve"> </w:t>
+      </w:r>
+      <w:r>
+        <w:rPr>
+          <w:color w:val="FF0000"/>
+          <w:sz w:val="32"/>
+          <w:szCs w:val="32"/>
+        </w:rPr>
+        <w:t>:</w:t>
+      </w:r>
+      <w:r>
+        <w:rPr>
+          <w:sz w:val="24"/>
+        </w:rPr>
+        <w:t xml:space="preserve"> est la possibilité de déplacer une seule instance vers une machine plus puissante. </w:t>
+      </w:r>
+      <w:proofErr w:type="gramStart"/>
+      <w:r>
+        <w:rPr>
+          <w:sz w:val="24"/>
+        </w:rPr>
+        <w:t>l’échelle</w:t>
+      </w:r>
+      <w:proofErr w:type="gramEnd"/>
+      <w:r>
+        <w:rPr>
+          <w:sz w:val="24"/>
+        </w:rPr>
+        <w:t xml:space="preserve"> horizontale est la possibilité d’ajouter plus de machines à un service, système ou une application.la mise à l’échelle verticale est beaucoup plus limitée que la mise à l’échelle horizontale car il y a une limite à la taille d’une seule machine.</w:t>
+      </w:r>
+    </w:p>
+    <w:p>
+      <w:pPr>
+        <w:pStyle w:val="Paragraphedeliste"/>
+        <w:tabs>
+          <w:tab w:val="left" w:pos="1556"/>
+          <w:tab w:val="left" w:pos="1557"/>
+        </w:tabs>
+        <w:ind w:firstLine="0"/>
+        <w:rPr>
+          <w:sz w:val="24"/>
+        </w:rPr>
+      </w:pPr>
+      <w:r>
+        <w:rPr>
+          <w:color w:val="FF0000"/>
+          <w:sz w:val="32"/>
+          <w:szCs w:val="32"/>
+        </w:rPr>
+        <w:t xml:space="preserve">Vertical </w:t>
+      </w:r>
+      <w:proofErr w:type="spellStart"/>
+      <w:r>
+        <w:rPr>
+          <w:color w:val="FF0000"/>
+          <w:sz w:val="32"/>
+          <w:szCs w:val="32"/>
+        </w:rPr>
+        <w:t>Rhythm</w:t>
+      </w:r>
+      <w:proofErr w:type="spellEnd"/>
+      <w:r>
+        <w:rPr>
+          <w:color w:val="FF0000"/>
+          <w:sz w:val="32"/>
+          <w:szCs w:val="32"/>
+        </w:rPr>
+        <w:t xml:space="preserve"> :</w:t>
       </w:r>
       <w:r>
         <w:rPr>
           <w:sz w:val="24"/>
         </w:rPr>
         <w:t xml:space="preserve"> est un concept issu de la typographie imprimée. Dans vertical Rythme, nous essayons de garder les espaces verticaux entre les éléments d’une page cohérents entre eux.</w:t>
+      </w:r>
+    </w:p>
+    <w:p>
+      <w:pPr>
+        <w:pStyle w:val="Paragraphedeliste"/>
+        <w:tabs>
+          <w:tab w:val="left" w:pos="1556"/>
+          <w:tab w:val="left" w:pos="1557"/>
+        </w:tabs>
+        <w:rPr>
+          <w:sz w:val="24"/>
+        </w:rPr>
+      </w:pPr>
+      <w:r>
+        <w:rPr>
+          <w:color w:val="FF0000"/>
+          <w:sz w:val="32"/>
+          <w:szCs w:val="32"/>
+        </w:rPr>
+        <w:t xml:space="preserve">    </w:t>
+      </w:r>
+      <w:proofErr w:type="gramStart"/>
+      <w:r>
+        <w:rPr>
+          <w:color w:val="FF0000"/>
+          <w:sz w:val="32"/>
+          <w:szCs w:val="32"/>
+        </w:rPr>
+        <w:t>UI:</w:t>
+      </w:r>
+      <w:proofErr w:type="gramEnd"/>
+      <w:r>
+        <w:rPr>
+          <w:sz w:val="24"/>
+        </w:rPr>
+        <w:t xml:space="preserve"> est la disposition graphique d'une application</w:t>
+      </w:r>
+    </w:p>
+    <w:p>
+      <w:pPr>
+        <w:pStyle w:val="Paragraphedeliste"/>
+        <w:tabs>
+          <w:tab w:val="left" w:pos="1556"/>
+          <w:tab w:val="left" w:pos="1557"/>
+        </w:tabs>
+        <w:ind w:firstLine="0"/>
+        <w:rPr>
+          <w:sz w:val="24"/>
+        </w:rPr>
+      </w:pPr>
+      <w:proofErr w:type="gramStart"/>
+      <w:r>
+        <w:rPr>
+          <w:color w:val="FF0000"/>
+          <w:sz w:val="32"/>
+          <w:szCs w:val="32"/>
+        </w:rPr>
+        <w:t>IX:</w:t>
+      </w:r>
+      <w:proofErr w:type="gramEnd"/>
+      <w:r>
+        <w:rPr>
+          <w:sz w:val="24"/>
+        </w:rPr>
+        <w:t xml:space="preserve"> déterminé par la facilité ou la difficulté des éléments d'interface utilisateur</w:t>
+      </w:r>
+    </w:p>
+    <w:p>
+      <w:pPr>
+        <w:pStyle w:val="Paragraphedeliste"/>
+        <w:tabs>
+          <w:tab w:val="left" w:pos="1556"/>
+          <w:tab w:val="left" w:pos="1557"/>
+        </w:tabs>
+        <w:ind w:firstLine="0"/>
+        <w:rPr>
+          <w:sz w:val="24"/>
+        </w:rPr>
+      </w:pPr>
+    </w:p>
+    <w:p>
+      <w:pPr>
+        <w:pStyle w:val="Paragraphedeliste"/>
+        <w:tabs>
+          <w:tab w:val="left" w:pos="1556"/>
+          <w:tab w:val="left" w:pos="1557"/>
+        </w:tabs>
+        <w:ind w:firstLine="0"/>
+        <w:rPr>
+          <w:sz w:val="24"/>
+        </w:rPr>
+      </w:pPr>
+    </w:p>
+    <w:p>
+      <w:pPr>
+        <w:pStyle w:val="Paragraphedeliste"/>
+        <w:tabs>
+          <w:tab w:val="left" w:pos="1556"/>
+          <w:tab w:val="left" w:pos="1557"/>
+        </w:tabs>
+        <w:ind w:firstLine="0"/>
+        <w:rPr>
+          <w:sz w:val="24"/>
+        </w:rPr>
+      </w:pPr>
+    </w:p>
+    <w:p>
+      <w:pPr>
+        <w:pStyle w:val="Paragraphedeliste"/>
+        <w:tabs>
+          <w:tab w:val="left" w:pos="1556"/>
+          <w:tab w:val="left" w:pos="1557"/>
+        </w:tabs>
+        <w:ind w:firstLine="0"/>
+        <w:rPr>
+          <w:sz w:val="24"/>
+        </w:rPr>
+      </w:pPr>
+    </w:p>
+    <w:p>
+      <w:pPr>
+        <w:pStyle w:val="Paragraphedeliste"/>
+        <w:tabs>
+          <w:tab w:val="left" w:pos="1556"/>
+          <w:tab w:val="left" w:pos="1557"/>
+        </w:tabs>
+        <w:ind w:firstLine="0"/>
+        <w:rPr>
+          <w:sz w:val="24"/>
+        </w:rPr>
+      </w:pPr>
+    </w:p>
+    <w:p>
+      <w:pPr>
+        <w:pStyle w:val="Paragraphedeliste"/>
+        <w:tabs>
+          <w:tab w:val="left" w:pos="1556"/>
+          <w:tab w:val="left" w:pos="1557"/>
+        </w:tabs>
+        <w:ind w:firstLine="0"/>
+        <w:rPr>
+          <w:sz w:val="24"/>
+        </w:rPr>
+      </w:pPr>
+    </w:p>
+    <w:p>
+      <w:pPr>
+        <w:pStyle w:val="Paragraphedeliste"/>
+        <w:tabs>
+          <w:tab w:val="left" w:pos="1556"/>
+          <w:tab w:val="left" w:pos="1557"/>
+        </w:tabs>
+        <w:ind w:firstLine="0"/>
+        <w:rPr>
+          <w:sz w:val="24"/>
+        </w:rPr>
+      </w:pPr>
+    </w:p>
+    <w:p>
+      <w:pPr>
+        <w:pStyle w:val="Paragraphedeliste"/>
+        <w:tabs>
+          <w:tab w:val="left" w:pos="1556"/>
+          <w:tab w:val="left" w:pos="1557"/>
+        </w:tabs>
+        <w:ind w:firstLine="0"/>
+        <w:rPr>
+          <w:sz w:val="24"/>
+        </w:rPr>
+      </w:pPr>
+    </w:p>
+    <w:p>
+      <w:pPr>
+        <w:pStyle w:val="Paragraphedeliste"/>
+        <w:tabs>
+          <w:tab w:val="left" w:pos="1556"/>
+          <w:tab w:val="left" w:pos="1557"/>
+        </w:tabs>
+        <w:ind w:firstLine="0"/>
+        <w:rPr>
+          <w:sz w:val="24"/>
+        </w:rPr>
+      </w:pPr>
+      <w:bookmarkStart w:id="3" w:name="_GoBack"/>
+      <w:bookmarkEnd w:id="3"/>
+    </w:p>
+    <w:p>
+      <w:pPr>
+        <w:pStyle w:val="Paragraphedeliste"/>
+        <w:tabs>
+          <w:tab w:val="left" w:pos="1556"/>
+          <w:tab w:val="left" w:pos="1557"/>
+        </w:tabs>
+        <w:ind w:firstLine="0"/>
+        <w:rPr>
+          <w:sz w:val="24"/>
+        </w:rPr>
+      </w:pPr>
+    </w:p>
+    <w:p>
+      <w:pPr>
+        <w:pStyle w:val="Paragraphedeliste"/>
+        <w:tabs>
+          <w:tab w:val="left" w:pos="1556"/>
+          <w:tab w:val="left" w:pos="1557"/>
+        </w:tabs>
+        <w:ind w:firstLine="0"/>
+        <w:rPr>
+          <w:color w:val="FF0000"/>
+          <w:sz w:val="44"/>
+          <w:szCs w:val="44"/>
+        </w:rPr>
+      </w:pPr>
+      <w:r>
+        <w:rPr>
+          <w:color w:val="FF0000"/>
+          <w:sz w:val="44"/>
+          <w:szCs w:val="44"/>
+        </w:rPr>
+        <w:t>finalement on faisait un logo</w:t>
+      </w:r>
+      <w:r>
+        <w:rPr>
+          <w:color w:val="FF0000"/>
+          <w:sz w:val="44"/>
+          <w:szCs w:val="44"/>
+        </w:rPr>
+        <w:t> :</w:t>
+      </w:r>
+      <w:r>
+        <w:rPr>
+          <w:color w:val="FF0000"/>
+          <w:sz w:val="44"/>
+          <w:szCs w:val="44"/>
+        </w:rPr>
+        <w:pict>
+          <v:shape id="_x0000_i1028" type="#_x0000_t75" style="width:465.25pt;height:402.7pt">
+            <v:imagedata r:id="rId19" o:title="WM_LOGO"/>
+          </v:shape>
+        </w:pict>
       </w:r>
     </w:p>
     <w:sectPr>

</xml_diff>